<commit_message>
pc registration not allowed when email is already in the db
</commit_message>
<xml_diff>
--- a/Documentation.docx
+++ b/Documentation.docx
@@ -1118,6 +1118,7 @@
           <w:lang w:val="en-GB"/>
         </w:rPr>
       </w:pPr>
+      <w:bookmarkStart w:id="0" w:name="_GoBack"/>
       <w:r>
         <w:rPr>
           <w:rFonts w:hint="default" w:ascii="Calibri" w:hAnsi="Calibri" w:cs="Calibri"/>
@@ -1163,6 +1164,7 @@
         <w:t>3 Tables</w:t>
       </w:r>
     </w:p>
+    <w:bookmarkEnd w:id="0"/>
     <w:p>
       <w:pPr>
         <w:numPr>
@@ -3193,7 +3195,7 @@
           <w:bCs/>
           <w:sz w:val="28"/>
           <w:szCs w:val="28"/>
-          <w:lang w:val="en-GB"/>
+          <w:lang w:val="ro-RO"/>
         </w:rPr>
       </w:pPr>
     </w:p>
@@ -3599,6 +3601,7 @@
     <w:p>
       <w:pPr>
         <w:numPr>
+          <w:ilvl w:val="0"/>
           <w:numId w:val="0"/>
         </w:numPr>
         <w:ind w:leftChars="0" w:firstLine="420" w:firstLineChars="0"/>
@@ -3627,6 +3630,7 @@
     <w:p>
       <w:pPr>
         <w:numPr>
+          <w:ilvl w:val="0"/>
           <w:numId w:val="0"/>
         </w:numPr>
         <w:ind w:leftChars="0" w:firstLine="420" w:firstLineChars="0"/>
@@ -3644,6 +3648,7 @@
     <w:p>
       <w:pPr>
         <w:numPr>
+          <w:ilvl w:val="0"/>
           <w:numId w:val="0"/>
         </w:numPr>
         <w:ind w:leftChars="0" w:firstLine="420" w:firstLineChars="0"/>
@@ -3672,6 +3677,7 @@
     <w:p>
       <w:pPr>
         <w:numPr>
+          <w:ilvl w:val="0"/>
           <w:numId w:val="0"/>
         </w:numPr>
         <w:ind w:leftChars="0" w:firstLine="420" w:firstLineChars="0"/>
@@ -3700,6 +3706,7 @@
     <w:p>
       <w:pPr>
         <w:numPr>
+          <w:ilvl w:val="0"/>
           <w:numId w:val="0"/>
         </w:numPr>
         <w:ind w:leftChars="0" w:firstLine="420" w:firstLineChars="0"/>
@@ -3728,6 +3735,7 @@
     <w:p>
       <w:pPr>
         <w:numPr>
+          <w:ilvl w:val="0"/>
           <w:numId w:val="0"/>
         </w:numPr>
         <w:ind w:leftChars="0" w:firstLine="420" w:firstLineChars="0"/>
@@ -3745,6 +3753,7 @@
     <w:p>
       <w:pPr>
         <w:numPr>
+          <w:ilvl w:val="0"/>
           <w:numId w:val="0"/>
         </w:numPr>
         <w:ind w:leftChars="0" w:firstLine="420" w:firstLineChars="0"/>
@@ -3773,6 +3782,7 @@
     <w:p>
       <w:pPr>
         <w:numPr>
+          <w:ilvl w:val="0"/>
           <w:numId w:val="0"/>
         </w:numPr>
         <w:ind w:leftChars="0" w:firstLine="420" w:firstLineChars="0"/>
@@ -3790,6 +3800,7 @@
     <w:p>
       <w:pPr>
         <w:numPr>
+          <w:ilvl w:val="0"/>
           <w:numId w:val="0"/>
         </w:numPr>
         <w:ind w:leftChars="0" w:firstLine="420" w:firstLineChars="0"/>
@@ -3818,6 +3829,7 @@
     <w:p>
       <w:pPr>
         <w:numPr>
+          <w:ilvl w:val="0"/>
           <w:numId w:val="0"/>
         </w:numPr>
         <w:ind w:leftChars="0" w:firstLine="420" w:firstLineChars="0"/>
@@ -3846,6 +3858,7 @@
     <w:p>
       <w:pPr>
         <w:numPr>
+          <w:ilvl w:val="0"/>
           <w:numId w:val="0"/>
         </w:numPr>
         <w:ind w:leftChars="0" w:firstLine="420" w:firstLineChars="0"/>
@@ -3874,6 +3887,7 @@
     <w:p>
       <w:pPr>
         <w:numPr>
+          <w:ilvl w:val="0"/>
           <w:numId w:val="0"/>
         </w:numPr>
         <w:ind w:leftChars="0" w:firstLine="420" w:firstLineChars="0"/>
@@ -3891,6 +3905,7 @@
     <w:p>
       <w:pPr>
         <w:numPr>
+          <w:ilvl w:val="0"/>
           <w:numId w:val="0"/>
         </w:numPr>
         <w:ind w:leftChars="0" w:firstLine="420" w:firstLineChars="0"/>
@@ -3919,6 +3934,7 @@
     <w:p>
       <w:pPr>
         <w:numPr>
+          <w:ilvl w:val="0"/>
           <w:numId w:val="0"/>
         </w:numPr>
         <w:ind w:leftChars="0" w:firstLine="420" w:firstLineChars="0"/>
@@ -3936,6 +3952,7 @@
     <w:p>
       <w:pPr>
         <w:numPr>
+          <w:ilvl w:val="0"/>
           <w:numId w:val="0"/>
         </w:numPr>
         <w:ind w:leftChars="0" w:firstLine="420" w:firstLineChars="0"/>
@@ -3964,6 +3981,7 @@
     <w:p>
       <w:pPr>
         <w:numPr>
+          <w:ilvl w:val="0"/>
           <w:numId w:val="0"/>
         </w:numPr>
         <w:jc w:val="left"/>
@@ -4020,6 +4038,7 @@
     <w:p>
       <w:pPr>
         <w:numPr>
+          <w:ilvl w:val="0"/>
           <w:numId w:val="0"/>
         </w:numPr>
         <w:ind w:left="420" w:leftChars="0"/>
@@ -4048,6 +4067,7 @@
     <w:p>
       <w:pPr>
         <w:numPr>
+          <w:ilvl w:val="0"/>
           <w:numId w:val="0"/>
         </w:numPr>
         <w:ind w:left="420" w:leftChars="0" w:firstLine="420" w:firstLineChars="0"/>
@@ -4082,12 +4102,23 @@
           <w:lang w:val="en-GB"/>
         </w:rPr>
         <w:tab/>
+      </w:r>
+      <w:r>
+        <w:rPr>
+          <w:rFonts w:hint="default" w:ascii="Calibri" w:hAnsi="Calibri" w:cs="Calibri"/>
+          <w:b/>
+          <w:bCs/>
+          <w:sz w:val="28"/>
+          <w:szCs w:val="28"/>
+          <w:lang w:val="en-GB"/>
+        </w:rPr>
         <w:t>Technologies used</w:t>
       </w:r>
     </w:p>
     <w:p>
       <w:pPr>
         <w:numPr>
+          <w:ilvl w:val="0"/>
           <w:numId w:val="0"/>
         </w:numPr>
         <w:ind w:left="420" w:leftChars="0" w:firstLine="420" w:firstLineChars="0"/>
@@ -4116,6 +4147,7 @@
     <w:p>
       <w:pPr>
         <w:numPr>
+          <w:ilvl w:val="0"/>
           <w:numId w:val="0"/>
         </w:numPr>
         <w:ind w:left="420" w:leftChars="0" w:firstLine="420" w:firstLineChars="0"/>
@@ -4133,6 +4165,7 @@
     <w:p>
       <w:pPr>
         <w:numPr>
+          <w:ilvl w:val="0"/>
           <w:numId w:val="0"/>
         </w:numPr>
         <w:ind w:left="420" w:leftChars="0" w:firstLine="420" w:firstLineChars="0"/>
@@ -4167,12 +4200,23 @@
           <w:lang w:val="en-GB"/>
         </w:rPr>
         <w:tab/>
+      </w:r>
+      <w:r>
+        <w:rPr>
+          <w:rFonts w:hint="default" w:ascii="Calibri" w:hAnsi="Calibri" w:cs="Calibri"/>
+          <w:b/>
+          <w:bCs/>
+          <w:sz w:val="28"/>
+          <w:szCs w:val="28"/>
+          <w:lang w:val="en-GB"/>
+        </w:rPr>
         <w:t>Diagram</w:t>
       </w:r>
     </w:p>
     <w:p>
       <w:pPr>
         <w:numPr>
+          <w:ilvl w:val="0"/>
           <w:numId w:val="0"/>
         </w:numPr>
         <w:ind w:left="420" w:leftChars="0" w:firstLine="420" w:firstLineChars="0"/>
@@ -4245,6 +4289,7 @@
     <w:p>
       <w:pPr>
         <w:numPr>
+          <w:ilvl w:val="0"/>
           <w:numId w:val="0"/>
         </w:numPr>
         <w:ind w:leftChars="0"/>
@@ -4262,6 +4307,7 @@
     <w:p>
       <w:pPr>
         <w:numPr>
+          <w:ilvl w:val="0"/>
           <w:numId w:val="0"/>
         </w:numPr>
         <w:ind w:leftChars="0"/>
@@ -4279,6 +4325,7 @@
     <w:p>
       <w:pPr>
         <w:numPr>
+          <w:ilvl w:val="0"/>
           <w:numId w:val="0"/>
         </w:numPr>
         <w:ind w:leftChars="0"/>
@@ -4296,6 +4343,7 @@
     <w:p>
       <w:pPr>
         <w:numPr>
+          <w:ilvl w:val="0"/>
           <w:numId w:val="0"/>
         </w:numPr>
         <w:ind w:leftChars="0"/>
@@ -4313,6 +4361,7 @@
     <w:p>
       <w:pPr>
         <w:numPr>
+          <w:ilvl w:val="0"/>
           <w:numId w:val="0"/>
         </w:numPr>
         <w:ind w:leftChars="0"/>
@@ -4330,6 +4379,7 @@
     <w:p>
       <w:pPr>
         <w:numPr>
+          <w:ilvl w:val="0"/>
           <w:numId w:val="0"/>
         </w:numPr>
         <w:ind w:leftChars="0"/>
@@ -4347,6 +4397,7 @@
     <w:p>
       <w:pPr>
         <w:numPr>
+          <w:ilvl w:val="0"/>
           <w:numId w:val="0"/>
         </w:numPr>
         <w:ind w:leftChars="0"/>
@@ -4364,6 +4415,7 @@
     <w:p>
       <w:pPr>
         <w:numPr>
+          <w:ilvl w:val="0"/>
           <w:numId w:val="0"/>
         </w:numPr>
         <w:ind w:leftChars="0"/>
@@ -4381,6 +4433,7 @@
     <w:p>
       <w:pPr>
         <w:numPr>
+          <w:ilvl w:val="0"/>
           <w:numId w:val="0"/>
         </w:numPr>
         <w:ind w:leftChars="0"/>
@@ -4398,6 +4451,7 @@
     <w:p>
       <w:pPr>
         <w:numPr>
+          <w:ilvl w:val="0"/>
           <w:numId w:val="0"/>
         </w:numPr>
         <w:ind w:leftChars="0"/>
@@ -4415,6 +4469,7 @@
     <w:p>
       <w:pPr>
         <w:numPr>
+          <w:ilvl w:val="0"/>
           <w:numId w:val="0"/>
         </w:numPr>
         <w:ind w:leftChars="0"/>
@@ -4432,6 +4487,7 @@
     <w:p>
       <w:pPr>
         <w:numPr>
+          <w:ilvl w:val="0"/>
           <w:numId w:val="0"/>
         </w:numPr>
         <w:ind w:leftChars="0"/>
@@ -4449,6 +4505,7 @@
     <w:p>
       <w:pPr>
         <w:numPr>
+          <w:ilvl w:val="0"/>
           <w:numId w:val="0"/>
         </w:numPr>
         <w:ind w:leftChars="0"/>
@@ -4466,6 +4523,7 @@
     <w:p>
       <w:pPr>
         <w:numPr>
+          <w:ilvl w:val="0"/>
           <w:numId w:val="0"/>
         </w:numPr>
         <w:ind w:leftChars="0"/>
@@ -4483,6 +4541,7 @@
     <w:p>
       <w:pPr>
         <w:numPr>
+          <w:ilvl w:val="0"/>
           <w:numId w:val="0"/>
         </w:numPr>
         <w:ind w:leftChars="0"/>
@@ -4500,6 +4559,7 @@
     <w:p>
       <w:pPr>
         <w:numPr>
+          <w:ilvl w:val="0"/>
           <w:numId w:val="0"/>
         </w:numPr>
         <w:ind w:left="420" w:leftChars="0" w:firstLine="420" w:firstLineChars="0"/>
@@ -4534,12 +4594,23 @@
           <w:lang w:val="en-GB"/>
         </w:rPr>
         <w:tab/>
+      </w:r>
+      <w:r>
+        <w:rPr>
+          <w:rFonts w:hint="default" w:ascii="Calibri" w:hAnsi="Calibri" w:cs="Calibri"/>
+          <w:b/>
+          <w:bCs/>
+          <w:sz w:val="28"/>
+          <w:szCs w:val="28"/>
+          <w:lang w:val="en-GB"/>
+        </w:rPr>
         <w:t>Tables</w:t>
       </w:r>
     </w:p>
     <w:p>
       <w:pPr>
         <w:numPr>
+          <w:ilvl w:val="0"/>
           <w:numId w:val="0"/>
         </w:numPr>
         <w:ind w:left="840" w:leftChars="0" w:firstLine="420" w:firstLineChars="0"/>
@@ -4574,36 +4645,45 @@
           <w:lang w:val="en-GB"/>
         </w:rPr>
         <w:tab/>
-        <w:t/>
-      </w:r>
-      <w:r>
-        <w:rPr>
-          <w:rFonts w:hint="default" w:ascii="Calibri" w:hAnsi="Calibri" w:cs="Calibri"/>
-          <w:b/>
-          <w:bCs/>
-          <w:sz w:val="28"/>
-          <w:szCs w:val="28"/>
-          <w:lang w:val="en-GB"/>
-        </w:rPr>
-        <w:tab/>
-        <w:t/>
-      </w:r>
-      <w:r>
-        <w:rPr>
-          <w:rFonts w:hint="default" w:ascii="Calibri" w:hAnsi="Calibri" w:cs="Calibri"/>
-          <w:b/>
-          <w:bCs/>
-          <w:sz w:val="28"/>
-          <w:szCs w:val="28"/>
-          <w:lang w:val="en-GB"/>
-        </w:rPr>
-        <w:tab/>
+      </w:r>
+      <w:r>
+        <w:rPr>
+          <w:rFonts w:hint="default" w:ascii="Calibri" w:hAnsi="Calibri" w:cs="Calibri"/>
+          <w:b/>
+          <w:bCs/>
+          <w:sz w:val="28"/>
+          <w:szCs w:val="28"/>
+          <w:lang w:val="en-GB"/>
+        </w:rPr>
+        <w:tab/>
+      </w:r>
+      <w:r>
+        <w:rPr>
+          <w:rFonts w:hint="default" w:ascii="Calibri" w:hAnsi="Calibri" w:cs="Calibri"/>
+          <w:b/>
+          <w:bCs/>
+          <w:sz w:val="28"/>
+          <w:szCs w:val="28"/>
+          <w:lang w:val="en-GB"/>
+        </w:rPr>
+        <w:tab/>
+      </w:r>
+      <w:r>
+        <w:rPr>
+          <w:rFonts w:hint="default" w:ascii="Calibri" w:hAnsi="Calibri" w:cs="Calibri"/>
+          <w:b/>
+          <w:bCs/>
+          <w:sz w:val="28"/>
+          <w:szCs w:val="28"/>
+          <w:lang w:val="en-GB"/>
+        </w:rPr>
         <w:t>Abstracts</w:t>
       </w:r>
     </w:p>
     <w:p>
       <w:pPr>
         <w:numPr>
+          <w:ilvl w:val="0"/>
           <w:numId w:val="0"/>
         </w:numPr>
         <w:ind w:left="840" w:leftChars="0" w:firstLine="420" w:firstLineChars="0"/>
@@ -4638,36 +4718,45 @@
           <w:lang w:val="en-GB"/>
         </w:rPr>
         <w:tab/>
-        <w:t/>
-      </w:r>
-      <w:r>
-        <w:rPr>
-          <w:rFonts w:hint="default" w:ascii="Calibri" w:hAnsi="Calibri" w:cs="Calibri"/>
-          <w:b/>
-          <w:bCs/>
-          <w:sz w:val="28"/>
-          <w:szCs w:val="28"/>
-          <w:lang w:val="en-GB"/>
-        </w:rPr>
-        <w:tab/>
-        <w:t/>
-      </w:r>
-      <w:r>
-        <w:rPr>
-          <w:rFonts w:hint="default" w:ascii="Calibri" w:hAnsi="Calibri" w:cs="Calibri"/>
-          <w:b/>
-          <w:bCs/>
-          <w:sz w:val="28"/>
-          <w:szCs w:val="28"/>
-          <w:lang w:val="en-GB"/>
-        </w:rPr>
-        <w:tab/>
+      </w:r>
+      <w:r>
+        <w:rPr>
+          <w:rFonts w:hint="default" w:ascii="Calibri" w:hAnsi="Calibri" w:cs="Calibri"/>
+          <w:b/>
+          <w:bCs/>
+          <w:sz w:val="28"/>
+          <w:szCs w:val="28"/>
+          <w:lang w:val="en-GB"/>
+        </w:rPr>
+        <w:tab/>
+      </w:r>
+      <w:r>
+        <w:rPr>
+          <w:rFonts w:hint="default" w:ascii="Calibri" w:hAnsi="Calibri" w:cs="Calibri"/>
+          <w:b/>
+          <w:bCs/>
+          <w:sz w:val="28"/>
+          <w:szCs w:val="28"/>
+          <w:lang w:val="en-GB"/>
+        </w:rPr>
+        <w:tab/>
+      </w:r>
+      <w:r>
+        <w:rPr>
+          <w:rFonts w:hint="default" w:ascii="Calibri" w:hAnsi="Calibri" w:cs="Calibri"/>
+          <w:b/>
+          <w:bCs/>
+          <w:sz w:val="28"/>
+          <w:szCs w:val="28"/>
+          <w:lang w:val="en-GB"/>
+        </w:rPr>
         <w:t>Authors</w:t>
       </w:r>
     </w:p>
     <w:p>
       <w:pPr>
         <w:numPr>
+          <w:ilvl w:val="0"/>
           <w:numId w:val="0"/>
         </w:numPr>
         <w:ind w:left="840" w:leftChars="0" w:firstLine="420" w:firstLineChars="0"/>
@@ -4702,36 +4791,45 @@
           <w:lang w:val="en-GB"/>
         </w:rPr>
         <w:tab/>
-        <w:t/>
-      </w:r>
-      <w:r>
-        <w:rPr>
-          <w:rFonts w:hint="default" w:ascii="Calibri" w:hAnsi="Calibri" w:cs="Calibri"/>
-          <w:b/>
-          <w:bCs/>
-          <w:sz w:val="28"/>
-          <w:szCs w:val="28"/>
-          <w:lang w:val="en-GB"/>
-        </w:rPr>
-        <w:tab/>
-        <w:t/>
-      </w:r>
-      <w:r>
-        <w:rPr>
-          <w:rFonts w:hint="default" w:ascii="Calibri" w:hAnsi="Calibri" w:cs="Calibri"/>
-          <w:b/>
-          <w:bCs/>
-          <w:sz w:val="28"/>
-          <w:szCs w:val="28"/>
-          <w:lang w:val="en-GB"/>
-        </w:rPr>
-        <w:tab/>
+      </w:r>
+      <w:r>
+        <w:rPr>
+          <w:rFonts w:hint="default" w:ascii="Calibri" w:hAnsi="Calibri" w:cs="Calibri"/>
+          <w:b/>
+          <w:bCs/>
+          <w:sz w:val="28"/>
+          <w:szCs w:val="28"/>
+          <w:lang w:val="en-GB"/>
+        </w:rPr>
+        <w:tab/>
+      </w:r>
+      <w:r>
+        <w:rPr>
+          <w:rFonts w:hint="default" w:ascii="Calibri" w:hAnsi="Calibri" w:cs="Calibri"/>
+          <w:b/>
+          <w:bCs/>
+          <w:sz w:val="28"/>
+          <w:szCs w:val="28"/>
+          <w:lang w:val="en-GB"/>
+        </w:rPr>
+        <w:tab/>
+      </w:r>
+      <w:r>
+        <w:rPr>
+          <w:rFonts w:hint="default" w:ascii="Calibri" w:hAnsi="Calibri" w:cs="Calibri"/>
+          <w:b/>
+          <w:bCs/>
+          <w:sz w:val="28"/>
+          <w:szCs w:val="28"/>
+          <w:lang w:val="en-GB"/>
+        </w:rPr>
         <w:t>CallForPapers</w:t>
       </w:r>
     </w:p>
     <w:p>
       <w:pPr>
         <w:numPr>
+          <w:ilvl w:val="0"/>
           <w:numId w:val="0"/>
         </w:numPr>
         <w:ind w:left="840" w:leftChars="0" w:firstLine="420" w:firstLineChars="0"/>
@@ -4766,36 +4864,45 @@
           <w:lang w:val="en-GB"/>
         </w:rPr>
         <w:tab/>
-        <w:t/>
-      </w:r>
-      <w:r>
-        <w:rPr>
-          <w:rFonts w:hint="default" w:ascii="Calibri" w:hAnsi="Calibri" w:cs="Calibri"/>
-          <w:b/>
-          <w:bCs/>
-          <w:sz w:val="28"/>
-          <w:szCs w:val="28"/>
-          <w:lang w:val="en-GB"/>
-        </w:rPr>
-        <w:tab/>
-        <w:t/>
-      </w:r>
-      <w:r>
-        <w:rPr>
-          <w:rFonts w:hint="default" w:ascii="Calibri" w:hAnsi="Calibri" w:cs="Calibri"/>
-          <w:b/>
-          <w:bCs/>
-          <w:sz w:val="28"/>
-          <w:szCs w:val="28"/>
-          <w:lang w:val="en-GB"/>
-        </w:rPr>
-        <w:tab/>
+      </w:r>
+      <w:r>
+        <w:rPr>
+          <w:rFonts w:hint="default" w:ascii="Calibri" w:hAnsi="Calibri" w:cs="Calibri"/>
+          <w:b/>
+          <w:bCs/>
+          <w:sz w:val="28"/>
+          <w:szCs w:val="28"/>
+          <w:lang w:val="en-GB"/>
+        </w:rPr>
+        <w:tab/>
+      </w:r>
+      <w:r>
+        <w:rPr>
+          <w:rFonts w:hint="default" w:ascii="Calibri" w:hAnsi="Calibri" w:cs="Calibri"/>
+          <w:b/>
+          <w:bCs/>
+          <w:sz w:val="28"/>
+          <w:szCs w:val="28"/>
+          <w:lang w:val="en-GB"/>
+        </w:rPr>
+        <w:tab/>
+      </w:r>
+      <w:r>
+        <w:rPr>
+          <w:rFonts w:hint="default" w:ascii="Calibri" w:hAnsi="Calibri" w:cs="Calibri"/>
+          <w:b/>
+          <w:bCs/>
+          <w:sz w:val="28"/>
+          <w:szCs w:val="28"/>
+          <w:lang w:val="en-GB"/>
+        </w:rPr>
         <w:t>Calls_Topics</w:t>
       </w:r>
     </w:p>
     <w:p>
       <w:pPr>
         <w:numPr>
+          <w:ilvl w:val="0"/>
           <w:numId w:val="0"/>
         </w:numPr>
         <w:ind w:left="840" w:leftChars="0" w:firstLine="420" w:firstLineChars="0"/>
@@ -4830,36 +4937,45 @@
           <w:lang w:val="en-GB"/>
         </w:rPr>
         <w:tab/>
-        <w:t/>
-      </w:r>
-      <w:r>
-        <w:rPr>
-          <w:rFonts w:hint="default" w:ascii="Calibri" w:hAnsi="Calibri" w:cs="Calibri"/>
-          <w:b/>
-          <w:bCs/>
-          <w:sz w:val="28"/>
-          <w:szCs w:val="28"/>
-          <w:lang w:val="en-GB"/>
-        </w:rPr>
-        <w:tab/>
-        <w:t/>
-      </w:r>
-      <w:r>
-        <w:rPr>
-          <w:rFonts w:hint="default" w:ascii="Calibri" w:hAnsi="Calibri" w:cs="Calibri"/>
-          <w:b/>
-          <w:bCs/>
-          <w:sz w:val="28"/>
-          <w:szCs w:val="28"/>
-          <w:lang w:val="en-GB"/>
-        </w:rPr>
-        <w:tab/>
+      </w:r>
+      <w:r>
+        <w:rPr>
+          <w:rFonts w:hint="default" w:ascii="Calibri" w:hAnsi="Calibri" w:cs="Calibri"/>
+          <w:b/>
+          <w:bCs/>
+          <w:sz w:val="28"/>
+          <w:szCs w:val="28"/>
+          <w:lang w:val="en-GB"/>
+        </w:rPr>
+        <w:tab/>
+      </w:r>
+      <w:r>
+        <w:rPr>
+          <w:rFonts w:hint="default" w:ascii="Calibri" w:hAnsi="Calibri" w:cs="Calibri"/>
+          <w:b/>
+          <w:bCs/>
+          <w:sz w:val="28"/>
+          <w:szCs w:val="28"/>
+          <w:lang w:val="en-GB"/>
+        </w:rPr>
+        <w:tab/>
+      </w:r>
+      <w:r>
+        <w:rPr>
+          <w:rFonts w:hint="default" w:ascii="Calibri" w:hAnsi="Calibri" w:cs="Calibri"/>
+          <w:b/>
+          <w:bCs/>
+          <w:sz w:val="28"/>
+          <w:szCs w:val="28"/>
+          <w:lang w:val="en-GB"/>
+        </w:rPr>
         <w:t>Committees</w:t>
       </w:r>
     </w:p>
     <w:p>
       <w:pPr>
         <w:numPr>
+          <w:ilvl w:val="0"/>
           <w:numId w:val="0"/>
         </w:numPr>
         <w:ind w:left="840" w:leftChars="0" w:firstLine="420" w:firstLineChars="0"/>
@@ -4894,36 +5010,45 @@
           <w:lang w:val="en-GB"/>
         </w:rPr>
         <w:tab/>
-        <w:t/>
-      </w:r>
-      <w:r>
-        <w:rPr>
-          <w:rFonts w:hint="default" w:ascii="Calibri" w:hAnsi="Calibri" w:cs="Calibri"/>
-          <w:b/>
-          <w:bCs/>
-          <w:sz w:val="28"/>
-          <w:szCs w:val="28"/>
-          <w:lang w:val="en-GB"/>
-        </w:rPr>
-        <w:tab/>
-        <w:t/>
-      </w:r>
-      <w:r>
-        <w:rPr>
-          <w:rFonts w:hint="default" w:ascii="Calibri" w:hAnsi="Calibri" w:cs="Calibri"/>
-          <w:b/>
-          <w:bCs/>
-          <w:sz w:val="28"/>
-          <w:szCs w:val="28"/>
-          <w:lang w:val="en-GB"/>
-        </w:rPr>
-        <w:tab/>
+      </w:r>
+      <w:r>
+        <w:rPr>
+          <w:rFonts w:hint="default" w:ascii="Calibri" w:hAnsi="Calibri" w:cs="Calibri"/>
+          <w:b/>
+          <w:bCs/>
+          <w:sz w:val="28"/>
+          <w:szCs w:val="28"/>
+          <w:lang w:val="en-GB"/>
+        </w:rPr>
+        <w:tab/>
+      </w:r>
+      <w:r>
+        <w:rPr>
+          <w:rFonts w:hint="default" w:ascii="Calibri" w:hAnsi="Calibri" w:cs="Calibri"/>
+          <w:b/>
+          <w:bCs/>
+          <w:sz w:val="28"/>
+          <w:szCs w:val="28"/>
+          <w:lang w:val="en-GB"/>
+        </w:rPr>
+        <w:tab/>
+      </w:r>
+      <w:r>
+        <w:rPr>
+          <w:rFonts w:hint="default" w:ascii="Calibri" w:hAnsi="Calibri" w:cs="Calibri"/>
+          <w:b/>
+          <w:bCs/>
+          <w:sz w:val="28"/>
+          <w:szCs w:val="28"/>
+          <w:lang w:val="en-GB"/>
+        </w:rPr>
         <w:t>Conferences</w:t>
       </w:r>
     </w:p>
     <w:p>
       <w:pPr>
         <w:numPr>
+          <w:ilvl w:val="0"/>
           <w:numId w:val="0"/>
         </w:numPr>
         <w:ind w:left="840" w:leftChars="0" w:firstLine="420" w:firstLineChars="0"/>
@@ -4958,36 +5083,45 @@
           <w:lang w:val="en-GB"/>
         </w:rPr>
         <w:tab/>
-        <w:t/>
-      </w:r>
-      <w:r>
-        <w:rPr>
-          <w:rFonts w:hint="default" w:ascii="Calibri" w:hAnsi="Calibri" w:cs="Calibri"/>
-          <w:b/>
-          <w:bCs/>
-          <w:sz w:val="28"/>
-          <w:szCs w:val="28"/>
-          <w:lang w:val="en-GB"/>
-        </w:rPr>
-        <w:tab/>
-        <w:t/>
-      </w:r>
-      <w:r>
-        <w:rPr>
-          <w:rFonts w:hint="default" w:ascii="Calibri" w:hAnsi="Calibri" w:cs="Calibri"/>
-          <w:b/>
-          <w:bCs/>
-          <w:sz w:val="28"/>
-          <w:szCs w:val="28"/>
-          <w:lang w:val="en-GB"/>
-        </w:rPr>
-        <w:tab/>
+      </w:r>
+      <w:r>
+        <w:rPr>
+          <w:rFonts w:hint="default" w:ascii="Calibri" w:hAnsi="Calibri" w:cs="Calibri"/>
+          <w:b/>
+          <w:bCs/>
+          <w:sz w:val="28"/>
+          <w:szCs w:val="28"/>
+          <w:lang w:val="en-GB"/>
+        </w:rPr>
+        <w:tab/>
+      </w:r>
+      <w:r>
+        <w:rPr>
+          <w:rFonts w:hint="default" w:ascii="Calibri" w:hAnsi="Calibri" w:cs="Calibri"/>
+          <w:b/>
+          <w:bCs/>
+          <w:sz w:val="28"/>
+          <w:szCs w:val="28"/>
+          <w:lang w:val="en-GB"/>
+        </w:rPr>
+        <w:tab/>
+      </w:r>
+      <w:r>
+        <w:rPr>
+          <w:rFonts w:hint="default" w:ascii="Calibri" w:hAnsi="Calibri" w:cs="Calibri"/>
+          <w:b/>
+          <w:bCs/>
+          <w:sz w:val="28"/>
+          <w:szCs w:val="28"/>
+          <w:lang w:val="en-GB"/>
+        </w:rPr>
         <w:t>Papers</w:t>
       </w:r>
     </w:p>
     <w:p>
       <w:pPr>
         <w:numPr>
+          <w:ilvl w:val="0"/>
           <w:numId w:val="0"/>
         </w:numPr>
         <w:ind w:left="840" w:leftChars="0" w:firstLine="420" w:firstLineChars="0"/>
@@ -5022,36 +5156,45 @@
           <w:lang w:val="en-GB"/>
         </w:rPr>
         <w:tab/>
-        <w:t/>
-      </w:r>
-      <w:r>
-        <w:rPr>
-          <w:rFonts w:hint="default" w:ascii="Calibri" w:hAnsi="Calibri" w:cs="Calibri"/>
-          <w:b/>
-          <w:bCs/>
-          <w:sz w:val="28"/>
-          <w:szCs w:val="28"/>
-          <w:lang w:val="en-GB"/>
-        </w:rPr>
-        <w:tab/>
-        <w:t/>
-      </w:r>
-      <w:r>
-        <w:rPr>
-          <w:rFonts w:hint="default" w:ascii="Calibri" w:hAnsi="Calibri" w:cs="Calibri"/>
-          <w:b/>
-          <w:bCs/>
-          <w:sz w:val="28"/>
-          <w:szCs w:val="28"/>
-          <w:lang w:val="en-GB"/>
-        </w:rPr>
-        <w:tab/>
+      </w:r>
+      <w:r>
+        <w:rPr>
+          <w:rFonts w:hint="default" w:ascii="Calibri" w:hAnsi="Calibri" w:cs="Calibri"/>
+          <w:b/>
+          <w:bCs/>
+          <w:sz w:val="28"/>
+          <w:szCs w:val="28"/>
+          <w:lang w:val="en-GB"/>
+        </w:rPr>
+        <w:tab/>
+      </w:r>
+      <w:r>
+        <w:rPr>
+          <w:rFonts w:hint="default" w:ascii="Calibri" w:hAnsi="Calibri" w:cs="Calibri"/>
+          <w:b/>
+          <w:bCs/>
+          <w:sz w:val="28"/>
+          <w:szCs w:val="28"/>
+          <w:lang w:val="en-GB"/>
+        </w:rPr>
+        <w:tab/>
+      </w:r>
+      <w:r>
+        <w:rPr>
+          <w:rFonts w:hint="default" w:ascii="Calibri" w:hAnsi="Calibri" w:cs="Calibri"/>
+          <w:b/>
+          <w:bCs/>
+          <w:sz w:val="28"/>
+          <w:szCs w:val="28"/>
+          <w:lang w:val="en-GB"/>
+        </w:rPr>
         <w:t>PaperTopics</w:t>
       </w:r>
     </w:p>
     <w:p>
       <w:pPr>
         <w:numPr>
+          <w:ilvl w:val="0"/>
           <w:numId w:val="0"/>
         </w:numPr>
         <w:ind w:left="840" w:leftChars="0" w:firstLine="420" w:firstLineChars="0"/>
@@ -5086,36 +5229,45 @@
           <w:lang w:val="en-GB"/>
         </w:rPr>
         <w:tab/>
-        <w:t/>
-      </w:r>
-      <w:r>
-        <w:rPr>
-          <w:rFonts w:hint="default" w:ascii="Calibri" w:hAnsi="Calibri" w:cs="Calibri"/>
-          <w:b/>
-          <w:bCs/>
-          <w:sz w:val="28"/>
-          <w:szCs w:val="28"/>
-          <w:lang w:val="en-GB"/>
-        </w:rPr>
-        <w:tab/>
-        <w:t/>
-      </w:r>
-      <w:r>
-        <w:rPr>
-          <w:rFonts w:hint="default" w:ascii="Calibri" w:hAnsi="Calibri" w:cs="Calibri"/>
-          <w:b/>
-          <w:bCs/>
-          <w:sz w:val="28"/>
-          <w:szCs w:val="28"/>
-          <w:lang w:val="en-GB"/>
-        </w:rPr>
-        <w:tab/>
+      </w:r>
+      <w:r>
+        <w:rPr>
+          <w:rFonts w:hint="default" w:ascii="Calibri" w:hAnsi="Calibri" w:cs="Calibri"/>
+          <w:b/>
+          <w:bCs/>
+          <w:sz w:val="28"/>
+          <w:szCs w:val="28"/>
+          <w:lang w:val="en-GB"/>
+        </w:rPr>
+        <w:tab/>
+      </w:r>
+      <w:r>
+        <w:rPr>
+          <w:rFonts w:hint="default" w:ascii="Calibri" w:hAnsi="Calibri" w:cs="Calibri"/>
+          <w:b/>
+          <w:bCs/>
+          <w:sz w:val="28"/>
+          <w:szCs w:val="28"/>
+          <w:lang w:val="en-GB"/>
+        </w:rPr>
+        <w:tab/>
+      </w:r>
+      <w:r>
+        <w:rPr>
+          <w:rFonts w:hint="default" w:ascii="Calibri" w:hAnsi="Calibri" w:cs="Calibri"/>
+          <w:b/>
+          <w:bCs/>
+          <w:sz w:val="28"/>
+          <w:szCs w:val="28"/>
+          <w:lang w:val="en-GB"/>
+        </w:rPr>
         <w:t>PC_Members</w:t>
       </w:r>
     </w:p>
     <w:p>
       <w:pPr>
         <w:numPr>
+          <w:ilvl w:val="0"/>
           <w:numId w:val="0"/>
         </w:numPr>
         <w:ind w:left="840" w:leftChars="0" w:firstLine="420" w:firstLineChars="0"/>
@@ -5150,24 +5302,34 @@
           <w:lang w:val="en-GB"/>
         </w:rPr>
         <w:tab/>
-        <w:t/>
-      </w:r>
-      <w:r>
-        <w:rPr>
-          <w:rFonts w:hint="default" w:ascii="Calibri" w:hAnsi="Calibri" w:cs="Calibri"/>
-          <w:b/>
-          <w:bCs/>
-          <w:sz w:val="28"/>
-          <w:szCs w:val="28"/>
-          <w:lang w:val="en-GB"/>
-        </w:rPr>
-        <w:tab/>
+      </w:r>
+      <w:r>
+        <w:rPr>
+          <w:rFonts w:hint="default" w:ascii="Calibri" w:hAnsi="Calibri" w:cs="Calibri"/>
+          <w:b/>
+          <w:bCs/>
+          <w:sz w:val="28"/>
+          <w:szCs w:val="28"/>
+          <w:lang w:val="en-GB"/>
+        </w:rPr>
+        <w:tab/>
+      </w:r>
+      <w:r>
+        <w:rPr>
+          <w:rFonts w:hint="default" w:ascii="Calibri" w:hAnsi="Calibri" w:cs="Calibri"/>
+          <w:b/>
+          <w:bCs/>
+          <w:sz w:val="28"/>
+          <w:szCs w:val="28"/>
+          <w:lang w:val="en-GB"/>
+        </w:rPr>
         <w:t>Reviews</w:t>
       </w:r>
     </w:p>
     <w:p>
       <w:pPr>
         <w:numPr>
+          <w:ilvl w:val="0"/>
           <w:numId w:val="0"/>
         </w:numPr>
         <w:ind w:left="840" w:leftChars="0" w:firstLine="420" w:firstLineChars="0"/>
@@ -5202,24 +5364,34 @@
           <w:lang w:val="en-GB"/>
         </w:rPr>
         <w:tab/>
-        <w:t/>
-      </w:r>
-      <w:r>
-        <w:rPr>
-          <w:rFonts w:hint="default" w:ascii="Calibri" w:hAnsi="Calibri" w:cs="Calibri"/>
-          <w:b/>
-          <w:bCs/>
-          <w:sz w:val="28"/>
-          <w:szCs w:val="28"/>
-          <w:lang w:val="en-GB"/>
-        </w:rPr>
-        <w:tab/>
+      </w:r>
+      <w:r>
+        <w:rPr>
+          <w:rFonts w:hint="default" w:ascii="Calibri" w:hAnsi="Calibri" w:cs="Calibri"/>
+          <w:b/>
+          <w:bCs/>
+          <w:sz w:val="28"/>
+          <w:szCs w:val="28"/>
+          <w:lang w:val="en-GB"/>
+        </w:rPr>
+        <w:tab/>
+      </w:r>
+      <w:r>
+        <w:rPr>
+          <w:rFonts w:hint="default" w:ascii="Calibri" w:hAnsi="Calibri" w:cs="Calibri"/>
+          <w:b/>
+          <w:bCs/>
+          <w:sz w:val="28"/>
+          <w:szCs w:val="28"/>
+          <w:lang w:val="en-GB"/>
+        </w:rPr>
         <w:t>Rooms</w:t>
       </w:r>
     </w:p>
     <w:p>
       <w:pPr>
         <w:numPr>
+          <w:ilvl w:val="0"/>
           <w:numId w:val="0"/>
         </w:numPr>
         <w:ind w:left="840" w:leftChars="0" w:firstLine="420" w:firstLineChars="0"/>
@@ -5254,24 +5426,34 @@
           <w:lang w:val="en-GB"/>
         </w:rPr>
         <w:tab/>
-        <w:t/>
-      </w:r>
-      <w:r>
-        <w:rPr>
-          <w:rFonts w:hint="default" w:ascii="Calibri" w:hAnsi="Calibri" w:cs="Calibri"/>
-          <w:b/>
-          <w:bCs/>
-          <w:sz w:val="28"/>
-          <w:szCs w:val="28"/>
-          <w:lang w:val="en-GB"/>
-        </w:rPr>
-        <w:tab/>
+      </w:r>
+      <w:r>
+        <w:rPr>
+          <w:rFonts w:hint="default" w:ascii="Calibri" w:hAnsi="Calibri" w:cs="Calibri"/>
+          <w:b/>
+          <w:bCs/>
+          <w:sz w:val="28"/>
+          <w:szCs w:val="28"/>
+          <w:lang w:val="en-GB"/>
+        </w:rPr>
+        <w:tab/>
+      </w:r>
+      <w:r>
+        <w:rPr>
+          <w:rFonts w:hint="default" w:ascii="Calibri" w:hAnsi="Calibri" w:cs="Calibri"/>
+          <w:b/>
+          <w:bCs/>
+          <w:sz w:val="28"/>
+          <w:szCs w:val="28"/>
+          <w:lang w:val="en-GB"/>
+        </w:rPr>
         <w:t>Sessions</w:t>
       </w:r>
     </w:p>
     <w:p>
       <w:pPr>
         <w:numPr>
+          <w:ilvl w:val="0"/>
           <w:numId w:val="0"/>
         </w:numPr>
         <w:ind w:left="840" w:leftChars="0" w:firstLine="420" w:firstLineChars="0"/>
@@ -5306,24 +5488,34 @@
           <w:lang w:val="en-GB"/>
         </w:rPr>
         <w:tab/>
-        <w:t/>
-      </w:r>
-      <w:r>
-        <w:rPr>
-          <w:rFonts w:hint="default" w:ascii="Calibri" w:hAnsi="Calibri" w:cs="Calibri"/>
-          <w:b/>
-          <w:bCs/>
-          <w:sz w:val="28"/>
-          <w:szCs w:val="28"/>
-          <w:lang w:val="en-GB"/>
-        </w:rPr>
-        <w:tab/>
+      </w:r>
+      <w:r>
+        <w:rPr>
+          <w:rFonts w:hint="default" w:ascii="Calibri" w:hAnsi="Calibri" w:cs="Calibri"/>
+          <w:b/>
+          <w:bCs/>
+          <w:sz w:val="28"/>
+          <w:szCs w:val="28"/>
+          <w:lang w:val="en-GB"/>
+        </w:rPr>
+        <w:tab/>
+      </w:r>
+      <w:r>
+        <w:rPr>
+          <w:rFonts w:hint="default" w:ascii="Calibri" w:hAnsi="Calibri" w:cs="Calibri"/>
+          <w:b/>
+          <w:bCs/>
+          <w:sz w:val="28"/>
+          <w:szCs w:val="28"/>
+          <w:lang w:val="en-GB"/>
+        </w:rPr>
         <w:t>Topics</w:t>
       </w:r>
     </w:p>
     <w:p>
       <w:pPr>
         <w:numPr>
+          <w:ilvl w:val="0"/>
           <w:numId w:val="0"/>
         </w:numPr>
         <w:ind w:left="840" w:leftChars="0" w:firstLine="420" w:firstLineChars="0"/>
@@ -5348,36 +5540,44 @@
         </w:rPr>
         <w:t>4.1.3.14</w:t>
       </w:r>
-      <w:bookmarkStart w:id="0" w:name="_GoBack"/>
-      <w:bookmarkEnd w:id="0"/>
-      <w:r>
-        <w:rPr>
-          <w:rFonts w:hint="default" w:ascii="Calibri" w:hAnsi="Calibri" w:cs="Calibri"/>
-          <w:b/>
-          <w:bCs/>
-          <w:sz w:val="28"/>
-          <w:szCs w:val="28"/>
-          <w:lang w:val="en-GB"/>
-        </w:rPr>
-        <w:tab/>
-        <w:t/>
-      </w:r>
-      <w:r>
-        <w:rPr>
-          <w:rFonts w:hint="default" w:ascii="Calibri" w:hAnsi="Calibri" w:cs="Calibri"/>
-          <w:b/>
-          <w:bCs/>
-          <w:sz w:val="28"/>
-          <w:szCs w:val="28"/>
-          <w:lang w:val="en-GB"/>
-        </w:rPr>
-        <w:tab/>
+      <w:r>
+        <w:rPr>
+          <w:rFonts w:hint="default" w:ascii="Calibri" w:hAnsi="Calibri" w:cs="Calibri"/>
+          <w:b/>
+          <w:bCs/>
+          <w:sz w:val="28"/>
+          <w:szCs w:val="28"/>
+          <w:lang w:val="en-GB"/>
+        </w:rPr>
+        <w:tab/>
+      </w:r>
+      <w:r>
+        <w:rPr>
+          <w:rFonts w:hint="default" w:ascii="Calibri" w:hAnsi="Calibri" w:cs="Calibri"/>
+          <w:b/>
+          <w:bCs/>
+          <w:sz w:val="28"/>
+          <w:szCs w:val="28"/>
+          <w:lang w:val="en-GB"/>
+        </w:rPr>
+        <w:tab/>
+      </w:r>
+      <w:r>
+        <w:rPr>
+          <w:rFonts w:hint="default" w:ascii="Calibri" w:hAnsi="Calibri" w:cs="Calibri"/>
+          <w:b/>
+          <w:bCs/>
+          <w:sz w:val="28"/>
+          <w:szCs w:val="28"/>
+          <w:lang w:val="en-GB"/>
+        </w:rPr>
         <w:t>Written_By</w:t>
       </w:r>
     </w:p>
     <w:p>
       <w:pPr>
         <w:numPr>
+          <w:ilvl w:val="0"/>
           <w:numId w:val="0"/>
         </w:numPr>
         <w:ind w:left="840" w:leftChars="0" w:firstLine="420" w:firstLineChars="0"/>

</xml_diff>